<commit_message>
Replace Magic Number with Symbolic Constant
</commit_message>
<xml_diff>
--- a/refactorrings.docx
+++ b/refactorrings.docx
@@ -669,106 +669,213 @@
     <w:p>
       <w:pPr>
         <w:pStyle w:val="Default"/>
-        <w:spacing w:before="3"/>
-        <w:rPr>
-          <w:sz w:val="22"/>
-          <w:szCs w:val="22"/>
-        </w:rPr>
-      </w:pPr>
-    </w:p>
-    <w:p>
-      <w:pPr>
-        <w:pStyle w:val="Default"/>
-        <w:spacing w:before="3"/>
-        <w:rPr>
-          <w:sz w:val="22"/>
-          <w:szCs w:val="22"/>
-        </w:rPr>
-      </w:pPr>
-    </w:p>
-    <w:p>
-      <w:pPr>
-        <w:pStyle w:val="Default"/>
-        <w:spacing w:before="3"/>
-        <w:rPr>
-          <w:sz w:val="22"/>
-          <w:szCs w:val="22"/>
-        </w:rPr>
-      </w:pPr>
-    </w:p>
-    <w:p>
-      <w:pPr>
-        <w:pStyle w:val="Default"/>
-        <w:spacing w:before="3"/>
-        <w:rPr>
-          <w:sz w:val="22"/>
-          <w:szCs w:val="22"/>
-        </w:rPr>
-      </w:pPr>
-    </w:p>
-    <w:p>
-      <w:pPr>
-        <w:pStyle w:val="Default"/>
-        <w:spacing w:before="3"/>
-        <w:rPr>
-          <w:sz w:val="22"/>
-          <w:szCs w:val="22"/>
-        </w:rPr>
-      </w:pPr>
-    </w:p>
-    <w:p>
-      <w:pPr>
-        <w:pStyle w:val="Default"/>
-        <w:spacing w:before="3"/>
-        <w:rPr>
-          <w:sz w:val="22"/>
-          <w:szCs w:val="22"/>
-        </w:rPr>
-      </w:pPr>
-    </w:p>
-    <w:p>
-      <w:pPr>
-        <w:pStyle w:val="Default"/>
-        <w:spacing w:before="3"/>
-        <w:rPr>
-          <w:sz w:val="22"/>
-          <w:szCs w:val="22"/>
-        </w:rPr>
-      </w:pPr>
-    </w:p>
-    <w:p>
-      <w:pPr>
-        <w:pStyle w:val="Default"/>
-        <w:spacing w:before="3"/>
-        <w:rPr>
-          <w:sz w:val="22"/>
-          <w:szCs w:val="22"/>
-        </w:rPr>
-      </w:pPr>
-    </w:p>
-    <w:p>
-      <w:pPr>
-        <w:pStyle w:val="Default"/>
-        <w:spacing w:before="3"/>
-        <w:rPr>
-          <w:sz w:val="22"/>
-          <w:szCs w:val="22"/>
-        </w:rPr>
-      </w:pPr>
-    </w:p>
-    <w:p>
-      <w:pPr>
-        <w:pStyle w:val="Default"/>
-        <w:spacing w:before="3"/>
-        <w:rPr>
-          <w:sz w:val="22"/>
-          <w:szCs w:val="22"/>
-        </w:rPr>
-      </w:pPr>
-    </w:p>
-    <w:p>
-      <w:pPr>
-        <w:pStyle w:val="Default"/>
+        <w:numPr>
+          <w:ilvl w:val="0"/>
+          <w:numId w:val="4"/>
+        </w:numPr>
+        <w:spacing w:before="3"/>
+        <w:rPr>
+          <w:sz w:val="22"/>
+          <w:szCs w:val="22"/>
+        </w:rPr>
+      </w:pPr>
+    </w:p>
+    <w:p>
+      <w:pPr>
+        <w:pStyle w:val="Default"/>
+        <w:numPr>
+          <w:ilvl w:val="0"/>
+          <w:numId w:val="4"/>
+        </w:numPr>
+        <w:spacing w:before="3"/>
+        <w:rPr>
+          <w:sz w:val="22"/>
+          <w:szCs w:val="22"/>
+        </w:rPr>
+      </w:pPr>
+      <w:r>
+        <w:rPr>
+          <w:sz w:val="22"/>
+          <w:szCs w:val="22"/>
+        </w:rPr>
+        <w:t>• Rename Method</w:t>
+      </w:r>
+    </w:p>
+    <w:p>
+      <w:pPr>
+        <w:pStyle w:val="Default"/>
+        <w:numPr>
+          <w:ilvl w:val="0"/>
+          <w:numId w:val="4"/>
+        </w:numPr>
+        <w:spacing w:before="3"/>
+        <w:rPr>
+          <w:sz w:val="22"/>
+          <w:szCs w:val="22"/>
+        </w:rPr>
+      </w:pPr>
+      <w:r>
+        <w:rPr>
+          <w:sz w:val="22"/>
+          <w:szCs w:val="22"/>
+        </w:rPr>
+        <w:t>• Add Parameter</w:t>
+      </w:r>
+    </w:p>
+    <w:p>
+      <w:pPr>
+        <w:pStyle w:val="Default"/>
+        <w:numPr>
+          <w:ilvl w:val="0"/>
+          <w:numId w:val="4"/>
+        </w:numPr>
+        <w:spacing w:before="3"/>
+        <w:rPr>
+          <w:sz w:val="22"/>
+          <w:szCs w:val="22"/>
+        </w:rPr>
+      </w:pPr>
+      <w:r>
+        <w:rPr>
+          <w:sz w:val="22"/>
+          <w:szCs w:val="22"/>
+        </w:rPr>
+        <w:t>• Remove Parameter</w:t>
+      </w:r>
+    </w:p>
+    <w:p>
+      <w:pPr>
+        <w:pStyle w:val="Default"/>
+        <w:numPr>
+          <w:ilvl w:val="0"/>
+          <w:numId w:val="4"/>
+        </w:numPr>
+        <w:spacing w:before="3"/>
+        <w:rPr>
+          <w:sz w:val="22"/>
+          <w:szCs w:val="22"/>
+        </w:rPr>
+      </w:pPr>
+      <w:r>
+        <w:rPr>
+          <w:sz w:val="22"/>
+          <w:szCs w:val="22"/>
+        </w:rPr>
+        <w:t>• Separate Query from Modifier</w:t>
+      </w:r>
+    </w:p>
+    <w:p>
+      <w:pPr>
+        <w:pStyle w:val="Default"/>
+        <w:numPr>
+          <w:ilvl w:val="0"/>
+          <w:numId w:val="4"/>
+        </w:numPr>
+        <w:spacing w:before="3"/>
+        <w:rPr>
+          <w:sz w:val="22"/>
+          <w:szCs w:val="22"/>
+        </w:rPr>
+      </w:pPr>
+      <w:r>
+        <w:rPr>
+          <w:sz w:val="22"/>
+          <w:szCs w:val="22"/>
+        </w:rPr>
+        <w:t>• Parameterize Method</w:t>
+      </w:r>
+    </w:p>
+    <w:p>
+      <w:pPr>
+        <w:pStyle w:val="Default"/>
+        <w:numPr>
+          <w:ilvl w:val="0"/>
+          <w:numId w:val="4"/>
+        </w:numPr>
+        <w:spacing w:before="3"/>
+        <w:rPr>
+          <w:sz w:val="22"/>
+          <w:szCs w:val="22"/>
+        </w:rPr>
+      </w:pPr>
+      <w:r>
+        <w:rPr>
+          <w:sz w:val="22"/>
+          <w:szCs w:val="22"/>
+        </w:rPr>
+        <w:t>• Replace Parameter with Explicit Methods</w:t>
+      </w:r>
+    </w:p>
+    <w:p>
+      <w:pPr>
+        <w:pStyle w:val="Default"/>
+        <w:numPr>
+          <w:ilvl w:val="0"/>
+          <w:numId w:val="4"/>
+        </w:numPr>
+        <w:spacing w:before="3"/>
+        <w:rPr>
+          <w:sz w:val="22"/>
+          <w:szCs w:val="22"/>
+        </w:rPr>
+      </w:pPr>
+      <w:r>
+        <w:rPr>
+          <w:sz w:val="22"/>
+          <w:szCs w:val="22"/>
+        </w:rPr>
+        <w:t>• Preserve Whole Object</w:t>
+      </w:r>
+    </w:p>
+    <w:p>
+      <w:pPr>
+        <w:pStyle w:val="Default"/>
+        <w:numPr>
+          <w:ilvl w:val="0"/>
+          <w:numId w:val="4"/>
+        </w:numPr>
+        <w:spacing w:before="3"/>
+        <w:rPr>
+          <w:sz w:val="22"/>
+          <w:szCs w:val="22"/>
+        </w:rPr>
+      </w:pPr>
+      <w:r>
+        <w:rPr>
+          <w:sz w:val="22"/>
+          <w:szCs w:val="22"/>
+        </w:rPr>
+        <w:t>• Replace Parameter with Method</w:t>
+      </w:r>
+    </w:p>
+    <w:p>
+      <w:pPr>
+        <w:pStyle w:val="Default"/>
+        <w:numPr>
+          <w:ilvl w:val="0"/>
+          <w:numId w:val="4"/>
+        </w:numPr>
+        <w:spacing w:before="3"/>
+        <w:rPr>
+          <w:sz w:val="22"/>
+          <w:szCs w:val="22"/>
+        </w:rPr>
+      </w:pPr>
+      <w:r>
+        <w:rPr>
+          <w:sz w:val="22"/>
+          <w:szCs w:val="22"/>
+        </w:rPr>
+        <w:t>• Introduce Parameter Object</w:t>
+      </w:r>
+    </w:p>
+    <w:p>
+      <w:pPr>
+        <w:pStyle w:val="Default"/>
+        <w:numPr>
+          <w:ilvl w:val="0"/>
+          <w:numId w:val="4"/>
+        </w:numPr>
         <w:spacing w:before="3"/>
         <w:rPr>
           <w:sz w:val="22"/>
@@ -781,6 +888,186 @@
           <w:szCs w:val="22"/>
         </w:rPr>
         <w:lastRenderedPageBreak/>
+        <w:t>• Remove Setting Method</w:t>
+      </w:r>
+    </w:p>
+    <w:p>
+      <w:pPr>
+        <w:pStyle w:val="Default"/>
+        <w:numPr>
+          <w:ilvl w:val="0"/>
+          <w:numId w:val="4"/>
+        </w:numPr>
+        <w:spacing w:before="3"/>
+        <w:rPr>
+          <w:sz w:val="22"/>
+          <w:szCs w:val="22"/>
+        </w:rPr>
+      </w:pPr>
+      <w:r>
+        <w:rPr>
+          <w:sz w:val="22"/>
+          <w:szCs w:val="22"/>
+        </w:rPr>
+        <w:t>• Hide Method</w:t>
+      </w:r>
+    </w:p>
+    <w:p>
+      <w:pPr>
+        <w:pStyle w:val="Default"/>
+        <w:numPr>
+          <w:ilvl w:val="0"/>
+          <w:numId w:val="4"/>
+        </w:numPr>
+        <w:spacing w:before="3"/>
+        <w:rPr>
+          <w:sz w:val="22"/>
+          <w:szCs w:val="22"/>
+        </w:rPr>
+      </w:pPr>
+      <w:r>
+        <w:rPr>
+          <w:sz w:val="22"/>
+          <w:szCs w:val="22"/>
+        </w:rPr>
+        <w:t>• Replace Constructor with Factory Method</w:t>
+      </w:r>
+    </w:p>
+    <w:p>
+      <w:pPr>
+        <w:pStyle w:val="Default"/>
+        <w:numPr>
+          <w:ilvl w:val="0"/>
+          <w:numId w:val="4"/>
+        </w:numPr>
+        <w:spacing w:before="3"/>
+        <w:rPr>
+          <w:sz w:val="22"/>
+          <w:szCs w:val="22"/>
+        </w:rPr>
+      </w:pPr>
+      <w:r>
+        <w:rPr>
+          <w:sz w:val="22"/>
+          <w:szCs w:val="22"/>
+        </w:rPr>
+        <w:t>• Encapsulate Downcast</w:t>
+      </w:r>
+    </w:p>
+    <w:p>
+      <w:pPr>
+        <w:pStyle w:val="Default"/>
+        <w:spacing w:before="3"/>
+        <w:rPr>
+          <w:sz w:val="22"/>
+          <w:szCs w:val="22"/>
+        </w:rPr>
+      </w:pPr>
+    </w:p>
+    <w:p>
+      <w:pPr>
+        <w:pStyle w:val="Default"/>
+        <w:spacing w:before="3"/>
+        <w:rPr>
+          <w:sz w:val="22"/>
+          <w:szCs w:val="22"/>
+        </w:rPr>
+      </w:pPr>
+    </w:p>
+    <w:p>
+      <w:pPr>
+        <w:pStyle w:val="Default"/>
+        <w:spacing w:before="3"/>
+        <w:rPr>
+          <w:sz w:val="22"/>
+          <w:szCs w:val="22"/>
+        </w:rPr>
+      </w:pPr>
+    </w:p>
+    <w:p>
+      <w:pPr>
+        <w:pStyle w:val="Default"/>
+        <w:spacing w:before="3"/>
+        <w:rPr>
+          <w:sz w:val="22"/>
+          <w:szCs w:val="22"/>
+        </w:rPr>
+      </w:pPr>
+    </w:p>
+    <w:p>
+      <w:pPr>
+        <w:pStyle w:val="Default"/>
+        <w:spacing w:before="3"/>
+        <w:rPr>
+          <w:sz w:val="22"/>
+          <w:szCs w:val="22"/>
+        </w:rPr>
+      </w:pPr>
+    </w:p>
+    <w:p>
+      <w:pPr>
+        <w:pStyle w:val="Default"/>
+        <w:spacing w:before="3"/>
+        <w:rPr>
+          <w:sz w:val="22"/>
+          <w:szCs w:val="22"/>
+        </w:rPr>
+      </w:pPr>
+    </w:p>
+    <w:p>
+      <w:pPr>
+        <w:pStyle w:val="Default"/>
+        <w:spacing w:before="3"/>
+        <w:rPr>
+          <w:sz w:val="22"/>
+          <w:szCs w:val="22"/>
+        </w:rPr>
+      </w:pPr>
+    </w:p>
+    <w:p>
+      <w:pPr>
+        <w:pStyle w:val="Default"/>
+        <w:spacing w:before="3"/>
+        <w:rPr>
+          <w:sz w:val="22"/>
+          <w:szCs w:val="22"/>
+        </w:rPr>
+      </w:pPr>
+    </w:p>
+    <w:p>
+      <w:pPr>
+        <w:pStyle w:val="Default"/>
+        <w:spacing w:before="3"/>
+        <w:rPr>
+          <w:sz w:val="22"/>
+          <w:szCs w:val="22"/>
+        </w:rPr>
+      </w:pPr>
+    </w:p>
+    <w:p>
+      <w:pPr>
+        <w:pStyle w:val="Default"/>
+        <w:spacing w:before="3"/>
+        <w:rPr>
+          <w:sz w:val="22"/>
+          <w:szCs w:val="22"/>
+        </w:rPr>
+      </w:pPr>
+    </w:p>
+    <w:p>
+      <w:pPr>
+        <w:pStyle w:val="Default"/>
+        <w:spacing w:before="3"/>
+        <w:rPr>
+          <w:sz w:val="22"/>
+          <w:szCs w:val="22"/>
+        </w:rPr>
+      </w:pPr>
+      <w:r>
+        <w:rPr>
+          <w:sz w:val="22"/>
+          <w:szCs w:val="22"/>
+        </w:rPr>
         <w:t>Done:</w:t>
       </w:r>
     </w:p>
@@ -962,7 +1249,69 @@
     <w:p>
       <w:pPr>
         <w:pStyle w:val="Default"/>
-        <w:spacing w:before="3"/>
+        <w:numPr>
+          <w:ilvl w:val="0"/>
+          <w:numId w:val="6"/>
+        </w:numPr>
+        <w:spacing w:before="3"/>
+        <w:rPr>
+          <w:rFonts w:asciiTheme="minorHAnsi" w:hAnsiTheme="minorHAnsi"/>
+          <w:sz w:val="22"/>
+          <w:szCs w:val="22"/>
+          <w:highlight w:val="cyan"/>
+        </w:rPr>
+      </w:pPr>
+      <w:r>
+        <w:rPr>
+          <w:sz w:val="22"/>
+          <w:szCs w:val="22"/>
+        </w:rPr>
+        <w:t>Consolidate Conditional Expression</w:t>
+      </w:r>
+    </w:p>
+    <w:p>
+      <w:pPr>
+        <w:pStyle w:val="Default"/>
+        <w:numPr>
+          <w:ilvl w:val="0"/>
+          <w:numId w:val="6"/>
+        </w:numPr>
+        <w:spacing w:before="3"/>
+        <w:rPr>
+          <w:sz w:val="22"/>
+          <w:szCs w:val="22"/>
+        </w:rPr>
+      </w:pPr>
+      <w:r>
+        <w:rPr>
+          <w:sz w:val="22"/>
+          <w:szCs w:val="22"/>
+        </w:rPr>
+        <w:t>Consolidate Duplicate Conditional Fragments</w:t>
+      </w:r>
+    </w:p>
+    <w:p>
+      <w:pPr>
+        <w:pStyle w:val="Default"/>
+        <w:spacing w:before="3"/>
+        <w:rPr>
+          <w:sz w:val="22"/>
+          <w:szCs w:val="22"/>
+        </w:rPr>
+      </w:pPr>
+      <w:r>
+        <w:rPr>
+          <w:sz w:val="22"/>
+          <w:szCs w:val="22"/>
+        </w:rPr>
+        <w:t>Re</w:t>
+      </w:r>
+    </w:p>
+    <w:p>
+      <w:pPr>
+        <w:pStyle w:val="Default"/>
+        <w:spacing w:before="3"/>
+        <w:ind w:left="2520"/>
         <w:rPr>
           <w:sz w:val="22"/>
           <w:szCs w:val="22"/>
@@ -1264,6 +1613,92 @@
     </w:lvl>
   </w:abstractNum>
   <w:abstractNum w:abstractNumId="3">
+    <w:nsid w:val="27F47D53"/>
+    <w:multiLevelType w:val="hybridMultilevel"/>
+    <w:tmpl w:val="4CFE38BE"/>
+    <w:lvl w:ilvl="0" w:tplc="0409000F">
+      <w:start w:val="1"/>
+      <w:numFmt w:val="decimal"/>
+      <w:lvlText w:val="%1."/>
+      <w:lvlJc w:val="left"/>
+      <w:pPr>
+        <w:ind w:left="360" w:hanging="360"/>
+      </w:pPr>
+    </w:lvl>
+    <w:lvl w:ilvl="1" w:tplc="04090019">
+      <w:start w:val="1"/>
+      <w:numFmt w:val="lowerLetter"/>
+      <w:lvlText w:val="%2."/>
+      <w:lvlJc w:val="left"/>
+      <w:pPr>
+        <w:ind w:left="1080" w:hanging="360"/>
+      </w:pPr>
+    </w:lvl>
+    <w:lvl w:ilvl="2" w:tplc="0409001B" w:tentative="1">
+      <w:start w:val="1"/>
+      <w:numFmt w:val="lowerRoman"/>
+      <w:lvlText w:val="%3."/>
+      <w:lvlJc w:val="right"/>
+      <w:pPr>
+        <w:ind w:left="1800" w:hanging="180"/>
+      </w:pPr>
+    </w:lvl>
+    <w:lvl w:ilvl="3" w:tplc="0409000F" w:tentative="1">
+      <w:start w:val="1"/>
+      <w:numFmt w:val="decimal"/>
+      <w:lvlText w:val="%4."/>
+      <w:lvlJc w:val="left"/>
+      <w:pPr>
+        <w:ind w:left="2520" w:hanging="360"/>
+      </w:pPr>
+    </w:lvl>
+    <w:lvl w:ilvl="4" w:tplc="04090019" w:tentative="1">
+      <w:start w:val="1"/>
+      <w:numFmt w:val="lowerLetter"/>
+      <w:lvlText w:val="%5."/>
+      <w:lvlJc w:val="left"/>
+      <w:pPr>
+        <w:ind w:left="3240" w:hanging="360"/>
+      </w:pPr>
+    </w:lvl>
+    <w:lvl w:ilvl="5" w:tplc="0409001B" w:tentative="1">
+      <w:start w:val="1"/>
+      <w:numFmt w:val="lowerRoman"/>
+      <w:lvlText w:val="%6."/>
+      <w:lvlJc w:val="right"/>
+      <w:pPr>
+        <w:ind w:left="3960" w:hanging="180"/>
+      </w:pPr>
+    </w:lvl>
+    <w:lvl w:ilvl="6" w:tplc="0409000F" w:tentative="1">
+      <w:start w:val="1"/>
+      <w:numFmt w:val="decimal"/>
+      <w:lvlText w:val="%7."/>
+      <w:lvlJc w:val="left"/>
+      <w:pPr>
+        <w:ind w:left="4680" w:hanging="360"/>
+      </w:pPr>
+    </w:lvl>
+    <w:lvl w:ilvl="7" w:tplc="04090019" w:tentative="1">
+      <w:start w:val="1"/>
+      <w:numFmt w:val="lowerLetter"/>
+      <w:lvlText w:val="%8."/>
+      <w:lvlJc w:val="left"/>
+      <w:pPr>
+        <w:ind w:left="5400" w:hanging="360"/>
+      </w:pPr>
+    </w:lvl>
+    <w:lvl w:ilvl="8" w:tplc="0409001B" w:tentative="1">
+      <w:start w:val="1"/>
+      <w:numFmt w:val="lowerRoman"/>
+      <w:lvlText w:val="%9."/>
+      <w:lvlJc w:val="right"/>
+      <w:pPr>
+        <w:ind w:left="6120" w:hanging="180"/>
+      </w:pPr>
+    </w:lvl>
+  </w:abstractNum>
+  <w:abstractNum w:abstractNumId="4">
     <w:nsid w:val="66FB6865"/>
     <w:multiLevelType w:val="hybridMultilevel"/>
     <w:tmpl w:val="5630C0A4"/>
@@ -1349,7 +1784,7 @@
       </w:pPr>
     </w:lvl>
   </w:abstractNum>
-  <w:abstractNum w:abstractNumId="4">
+  <w:abstractNum w:abstractNumId="5">
     <w:nsid w:val="67C7144E"/>
     <w:multiLevelType w:val="hybridMultilevel"/>
     <w:tmpl w:val="31087CE4"/>
@@ -1435,7 +1870,7 @@
       </w:pPr>
     </w:lvl>
   </w:abstractNum>
-  <w:abstractNum w:abstractNumId="5">
+  <w:abstractNum w:abstractNumId="6">
     <w:nsid w:val="6AC78645"/>
     <w:multiLevelType w:val="hybridMultilevel"/>
     <w:tmpl w:val="B2326112"/>
@@ -1487,13 +1922,13 @@
     </w:lvl>
   </w:abstractNum>
   <w:num w:numId="1">
-    <w:abstractNumId w:val="5"/>
+    <w:abstractNumId w:val="6"/>
   </w:num>
   <w:num w:numId="2">
-    <w:abstractNumId w:val="3"/>
+    <w:abstractNumId w:val="4"/>
   </w:num>
   <w:num w:numId="3">
-    <w:abstractNumId w:val="4"/>
+    <w:abstractNumId w:val="5"/>
   </w:num>
   <w:num w:numId="4">
     <w:abstractNumId w:val="2"/>
@@ -1503,6 +1938,9 @@
   </w:num>
   <w:num w:numId="6">
     <w:abstractNumId w:val="0"/>
+  </w:num>
+  <w:num w:numId="7">
+    <w:abstractNumId w:val="3"/>
   </w:num>
 </w:numbering>
 </file>

</xml_diff>